<commit_message>
Completed single factor analysis of variance example in biostats-2
</commit_message>
<xml_diff>
--- a/biostats-2/module01/Running a sinlge factor analysis of variance in SPSS.docx
+++ b/biostats-2/module01/Running a sinlge factor analysis of variance in SPSS.docx
@@ -322,6 +322,7 @@
       <w:r>
         <w:rPr>
           <w:rFonts w:ascii="Times New Roman" w:hAnsi="Times New Roman" w:cs="Times New Roman"/>
+          <w:noProof/>
           <w:kern w:val="0"/>
           <w:sz w:val="24"/>
           <w:szCs w:val="24"/>
@@ -595,6 +596,7 @@
       <w:r>
         <w:rPr>
           <w:rFonts w:ascii="Times New Roman" w:hAnsi="Times New Roman" w:cs="Times New Roman"/>
+          <w:noProof/>
           <w:kern w:val="0"/>
           <w:sz w:val="24"/>
           <w:szCs w:val="24"/>
@@ -1169,25 +1171,7 @@
           <w:szCs w:val="24"/>
         </w:rPr>
         <w:lastRenderedPageBreak/>
-        <w:t xml:space="preserve">To run a </w:t>
-      </w:r>
-      <w:r>
-        <w:rPr>
-          <w:rFonts w:ascii="Times New Roman" w:hAnsi="Times New Roman" w:cs="Times New Roman"/>
-          <w:kern w:val="0"/>
-          <w:sz w:val="24"/>
-          <w:szCs w:val="24"/>
-        </w:rPr>
-        <w:t>single factor analysis of variance</w:t>
-      </w:r>
-      <w:r>
-        <w:rPr>
-          <w:rFonts w:ascii="Times New Roman" w:hAnsi="Times New Roman" w:cs="Times New Roman"/>
-          <w:kern w:val="0"/>
-          <w:sz w:val="24"/>
-          <w:szCs w:val="24"/>
-        </w:rPr>
-        <w:t>, you have two options:</w:t>
+        <w:t>To run a single factor analysis of variance, you have two options:</w:t>
       </w:r>
     </w:p>
     <w:p>
@@ -1215,25 +1199,7 @@
           <w:sz w:val="24"/>
           <w:szCs w:val="24"/>
         </w:rPr>
-        <w:t xml:space="preserve">Select Analyze | </w:t>
-      </w:r>
-      <w:r>
-        <w:rPr>
-          <w:rFonts w:ascii="Times New Roman" w:hAnsi="Times New Roman" w:cs="Times New Roman"/>
-          <w:kern w:val="0"/>
-          <w:sz w:val="24"/>
-          <w:szCs w:val="24"/>
-        </w:rPr>
-        <w:t>Compare Means</w:t>
-      </w:r>
-      <w:r>
-        <w:rPr>
-          <w:rFonts w:ascii="Times New Roman" w:hAnsi="Times New Roman" w:cs="Times New Roman"/>
-          <w:kern w:val="0"/>
-          <w:sz w:val="24"/>
-          <w:szCs w:val="24"/>
-        </w:rPr>
-        <w:t xml:space="preserve"> | </w:t>
+        <w:t xml:space="preserve">Select Analyze | Compare Means | </w:t>
       </w:r>
       <w:r>
         <w:rPr>
@@ -1629,34 +1595,7 @@
           <w:sz w:val="24"/>
           <w:szCs w:val="24"/>
         </w:rPr>
-        <w:t>Perhaps you should be concerned about the unequal variation, but t</w:t>
-      </w:r>
-      <w:r>
-        <w:rPr>
-          <w:rFonts w:ascii="Times New Roman" w:hAnsi="Times New Roman" w:cs="Times New Roman"/>
-          <w:kern w:val="0"/>
-          <w:sz w:val="24"/>
-          <w:szCs w:val="24"/>
-        </w:rPr>
-        <w:t xml:space="preserve">he Bonferroni option </w:t>
-      </w:r>
-      <w:r>
-        <w:rPr>
-          <w:rFonts w:ascii="Times New Roman" w:hAnsi="Times New Roman" w:cs="Times New Roman"/>
-          <w:kern w:val="0"/>
-          <w:sz w:val="24"/>
-          <w:szCs w:val="24"/>
-        </w:rPr>
-        <w:t>seems like</w:t>
-      </w:r>
-      <w:r>
-        <w:rPr>
-          <w:rFonts w:ascii="Times New Roman" w:hAnsi="Times New Roman" w:cs="Times New Roman"/>
-          <w:kern w:val="0"/>
-          <w:sz w:val="24"/>
-          <w:szCs w:val="24"/>
-        </w:rPr>
-        <w:t xml:space="preserve"> a reasonable choice.</w:t>
+        <w:t>Perhaps you should be concerned about the unequal variation, but the Bonferroni option seems like a reasonable choice.</w:t>
       </w:r>
     </w:p>
     <w:p>
@@ -1701,6 +1640,15 @@
         <w:lastRenderedPageBreak/>
         <w:t>The output includes two tables.</w:t>
       </w:r>
+      <w:r>
+        <w:rPr>
+          <w:rFonts w:ascii="Times New Roman" w:hAnsi="Times New Roman" w:cs="Times New Roman"/>
+          <w:kern w:val="0"/>
+          <w:sz w:val="24"/>
+          <w:szCs w:val="24"/>
+        </w:rPr>
+        <w:t xml:space="preserve"> The first table is the analysis of variance table.</w:t>
+      </w:r>
     </w:p>
     <w:p>
       <w:pPr>
@@ -1732,6 +1680,7 @@
       <w:r>
         <w:rPr>
           <w:rFonts w:ascii="Times New Roman" w:hAnsi="Times New Roman" w:cs="Times New Roman"/>
+          <w:noProof/>
           <w:kern w:val="0"/>
           <w:sz w:val="24"/>
           <w:szCs w:val="24"/>
@@ -1789,25 +1738,6 @@
     </w:p>
     <w:p>
       <w:pPr>
-        <w:rPr>
-          <w:rFonts w:ascii="Times New Roman" w:hAnsi="Times New Roman" w:cs="Times New Roman"/>
-          <w:kern w:val="0"/>
-          <w:sz w:val="24"/>
-          <w:szCs w:val="24"/>
-        </w:rPr>
-      </w:pPr>
-      <w:r>
-        <w:rPr>
-          <w:rFonts w:ascii="Times New Roman" w:hAnsi="Times New Roman" w:cs="Times New Roman"/>
-          <w:kern w:val="0"/>
-          <w:sz w:val="24"/>
-          <w:szCs w:val="24"/>
-        </w:rPr>
-        <w:br w:type="page"/>
-      </w:r>
-    </w:p>
-    <w:p>
-      <w:pPr>
         <w:autoSpaceDE w:val="0"/>
         <w:autoSpaceDN w:val="0"/>
         <w:adjustRightInd w:val="0"/>
@@ -1826,8 +1756,67 @@
           <w:sz w:val="24"/>
           <w:szCs w:val="24"/>
         </w:rPr>
-        <w:lastRenderedPageBreak/>
-        <w:t xml:space="preserve">The second table </w:t>
+        <w:t xml:space="preserve">Notice that the numbers are so large that SPSS needs to use scientific notation. The sum of squares </w:t>
+      </w:r>
+      <w:proofErr w:type="gramStart"/>
+      <w:r>
+        <w:rPr>
+          <w:rFonts w:ascii="Times New Roman" w:hAnsi="Times New Roman" w:cs="Times New Roman"/>
+          <w:kern w:val="0"/>
+          <w:sz w:val="24"/>
+          <w:szCs w:val="24"/>
+        </w:rPr>
+        <w:t>are</w:t>
+      </w:r>
+      <w:proofErr w:type="gramEnd"/>
+      <w:r>
+        <w:rPr>
+          <w:rFonts w:ascii="Times New Roman" w:hAnsi="Times New Roman" w:cs="Times New Roman"/>
+          <w:kern w:val="0"/>
+          <w:sz w:val="24"/>
+          <w:szCs w:val="24"/>
+        </w:rPr>
+        <w:t xml:space="preserve"> all multiplied by 10 raised to the 11th power or 100 billion. </w:t>
+      </w:r>
+      <w:proofErr w:type="gramStart"/>
+      <w:r>
+        <w:rPr>
+          <w:rFonts w:ascii="Times New Roman" w:hAnsi="Times New Roman" w:cs="Times New Roman"/>
+          <w:kern w:val="0"/>
+          <w:sz w:val="24"/>
+          <w:szCs w:val="24"/>
+        </w:rPr>
+        <w:t>So</w:t>
+      </w:r>
+      <w:proofErr w:type="gramEnd"/>
+      <w:r>
+        <w:rPr>
+          <w:rFonts w:ascii="Times New Roman" w:hAnsi="Times New Roman" w:cs="Times New Roman"/>
+          <w:kern w:val="0"/>
+          <w:sz w:val="24"/>
+          <w:szCs w:val="24"/>
+        </w:rPr>
+        <w:t xml:space="preserve"> the sums of squares are 241 billion, 476 billion and 717 billion. There </w:t>
+      </w:r>
+      <w:proofErr w:type="gramStart"/>
+      <w:r>
+        <w:rPr>
+          <w:rFonts w:ascii="Times New Roman" w:hAnsi="Times New Roman" w:cs="Times New Roman"/>
+          <w:kern w:val="0"/>
+          <w:sz w:val="24"/>
+          <w:szCs w:val="24"/>
+        </w:rPr>
+        <w:t>are</w:t>
+      </w:r>
+      <w:proofErr w:type="gramEnd"/>
+      <w:r>
+        <w:rPr>
+          <w:rFonts w:ascii="Times New Roman" w:hAnsi="Times New Roman" w:cs="Times New Roman"/>
+          <w:kern w:val="0"/>
+          <w:sz w:val="24"/>
+          <w:szCs w:val="24"/>
+        </w:rPr>
+        <w:t xml:space="preserve"> n=99 observations total, and k=5 levels for the categorical predictor. The degrees of freedom are k-1=4, n-k-1=94, and n-1=98.</w:t>
       </w:r>
     </w:p>
     <w:p>
@@ -1860,6 +1849,130 @@
       <w:r>
         <w:rPr>
           <w:rFonts w:ascii="Times New Roman" w:hAnsi="Times New Roman" w:cs="Times New Roman"/>
+          <w:kern w:val="0"/>
+          <w:sz w:val="24"/>
+          <w:szCs w:val="24"/>
+        </w:rPr>
+        <w:t xml:space="preserve">The F-ratio, 11.876, is large and the p-value is small (less than 0.001). </w:t>
+      </w:r>
+      <w:proofErr w:type="gramStart"/>
+      <w:r>
+        <w:rPr>
+          <w:rFonts w:ascii="Times New Roman" w:hAnsi="Times New Roman" w:cs="Times New Roman"/>
+          <w:kern w:val="0"/>
+          <w:sz w:val="24"/>
+          <w:szCs w:val="24"/>
+        </w:rPr>
+        <w:t>So</w:t>
+      </w:r>
+      <w:proofErr w:type="gramEnd"/>
+      <w:r>
+        <w:rPr>
+          <w:rFonts w:ascii="Times New Roman" w:hAnsi="Times New Roman" w:cs="Times New Roman"/>
+          <w:kern w:val="0"/>
+          <w:sz w:val="24"/>
+          <w:szCs w:val="24"/>
+        </w:rPr>
+        <w:t xml:space="preserve"> you would reject the null hypothesis and conclude that the average building cost differs among houses with different numbers of bathrooms.</w:t>
+      </w:r>
+    </w:p>
+    <w:p>
+      <w:pPr>
+        <w:autoSpaceDE w:val="0"/>
+        <w:autoSpaceDN w:val="0"/>
+        <w:adjustRightInd w:val="0"/>
+        <w:spacing w:after="0" w:line="240" w:lineRule="auto"/>
+        <w:rPr>
+          <w:rFonts w:ascii="Times New Roman" w:hAnsi="Times New Roman" w:cs="Times New Roman"/>
+          <w:kern w:val="0"/>
+          <w:sz w:val="24"/>
+          <w:szCs w:val="24"/>
+        </w:rPr>
+      </w:pPr>
+    </w:p>
+    <w:p>
+      <w:pPr>
+        <w:rPr>
+          <w:rFonts w:ascii="Times New Roman" w:hAnsi="Times New Roman" w:cs="Times New Roman"/>
+          <w:kern w:val="0"/>
+          <w:sz w:val="24"/>
+          <w:szCs w:val="24"/>
+        </w:rPr>
+      </w:pPr>
+      <w:r>
+        <w:rPr>
+          <w:rFonts w:ascii="Times New Roman" w:hAnsi="Times New Roman" w:cs="Times New Roman"/>
+          <w:kern w:val="0"/>
+          <w:sz w:val="24"/>
+          <w:szCs w:val="24"/>
+        </w:rPr>
+        <w:br w:type="page"/>
+      </w:r>
+    </w:p>
+    <w:p>
+      <w:pPr>
+        <w:autoSpaceDE w:val="0"/>
+        <w:autoSpaceDN w:val="0"/>
+        <w:adjustRightInd w:val="0"/>
+        <w:spacing w:after="0" w:line="240" w:lineRule="auto"/>
+        <w:rPr>
+          <w:rFonts w:ascii="Times New Roman" w:hAnsi="Times New Roman" w:cs="Times New Roman"/>
+          <w:kern w:val="0"/>
+          <w:sz w:val="24"/>
+          <w:szCs w:val="24"/>
+        </w:rPr>
+      </w:pPr>
+      <w:r>
+        <w:rPr>
+          <w:rFonts w:ascii="Times New Roman" w:hAnsi="Times New Roman" w:cs="Times New Roman"/>
+          <w:kern w:val="0"/>
+          <w:sz w:val="24"/>
+          <w:szCs w:val="24"/>
+        </w:rPr>
+        <w:lastRenderedPageBreak/>
+        <w:t xml:space="preserve">The second table </w:t>
+      </w:r>
+      <w:r>
+        <w:rPr>
+          <w:rFonts w:ascii="Times New Roman" w:hAnsi="Times New Roman" w:cs="Times New Roman"/>
+          <w:kern w:val="0"/>
+          <w:sz w:val="24"/>
+          <w:szCs w:val="24"/>
+        </w:rPr>
+        <w:t>shows multiple comparisons using the Bonferroni correction.</w:t>
+      </w:r>
+    </w:p>
+    <w:p>
+      <w:pPr>
+        <w:autoSpaceDE w:val="0"/>
+        <w:autoSpaceDN w:val="0"/>
+        <w:adjustRightInd w:val="0"/>
+        <w:spacing w:after="0" w:line="240" w:lineRule="auto"/>
+        <w:rPr>
+          <w:rFonts w:ascii="Times New Roman" w:hAnsi="Times New Roman" w:cs="Times New Roman"/>
+          <w:kern w:val="0"/>
+          <w:sz w:val="24"/>
+          <w:szCs w:val="24"/>
+        </w:rPr>
+      </w:pPr>
+    </w:p>
+    <w:p>
+      <w:pPr>
+        <w:autoSpaceDE w:val="0"/>
+        <w:autoSpaceDN w:val="0"/>
+        <w:adjustRightInd w:val="0"/>
+        <w:spacing w:after="0" w:line="240" w:lineRule="auto"/>
+        <w:rPr>
+          <w:rFonts w:ascii="Times New Roman" w:hAnsi="Times New Roman" w:cs="Times New Roman"/>
+          <w:kern w:val="0"/>
+          <w:sz w:val="24"/>
+          <w:szCs w:val="24"/>
+        </w:rPr>
+      </w:pPr>
+      <w:r>
+        <w:rPr>
+          <w:rFonts w:ascii="Times New Roman" w:hAnsi="Times New Roman" w:cs="Times New Roman"/>
+          <w:noProof/>
           <w:kern w:val="0"/>
           <w:sz w:val="24"/>
           <w:szCs w:val="24"/>
@@ -1899,6 +2012,223 @@
             </a:graphic>
           </wp:inline>
         </w:drawing>
+      </w:r>
+    </w:p>
+    <w:p>
+      <w:pPr>
+        <w:autoSpaceDE w:val="0"/>
+        <w:autoSpaceDN w:val="0"/>
+        <w:adjustRightInd w:val="0"/>
+        <w:spacing w:after="0" w:line="240" w:lineRule="auto"/>
+        <w:rPr>
+          <w:rFonts w:ascii="Times New Roman" w:hAnsi="Times New Roman" w:cs="Times New Roman"/>
+          <w:kern w:val="0"/>
+          <w:sz w:val="24"/>
+          <w:szCs w:val="24"/>
+        </w:rPr>
+      </w:pPr>
+      <w:r>
+        <w:rPr>
+          <w:rFonts w:ascii="Times New Roman" w:hAnsi="Times New Roman" w:cs="Times New Roman"/>
+          <w:kern w:val="0"/>
+          <w:sz w:val="24"/>
+          <w:szCs w:val="24"/>
+        </w:rPr>
+        <w:t xml:space="preserve">This table is difficult to interpret because of the large number of rows and columns. In this </w:t>
+      </w:r>
+      <w:proofErr w:type="gramStart"/>
+      <w:r>
+        <w:rPr>
+          <w:rFonts w:ascii="Times New Roman" w:hAnsi="Times New Roman" w:cs="Times New Roman"/>
+          <w:kern w:val="0"/>
+          <w:sz w:val="24"/>
+          <w:szCs w:val="24"/>
+        </w:rPr>
+        <w:t>particular case</w:t>
+      </w:r>
+      <w:proofErr w:type="gramEnd"/>
+      <w:r>
+        <w:rPr>
+          <w:rFonts w:ascii="Times New Roman" w:hAnsi="Times New Roman" w:cs="Times New Roman"/>
+          <w:kern w:val="0"/>
+          <w:sz w:val="24"/>
+          <w:szCs w:val="24"/>
+        </w:rPr>
+        <w:t xml:space="preserve">, it helps to start from the bottom. The </w:t>
+      </w:r>
+      <w:r>
+        <w:rPr>
+          <w:rFonts w:ascii="Times New Roman" w:hAnsi="Times New Roman" w:cs="Times New Roman"/>
+          <w:kern w:val="0"/>
+          <w:sz w:val="24"/>
+          <w:szCs w:val="24"/>
+        </w:rPr>
+        <w:t xml:space="preserve">confidence intervals for the </w:t>
+      </w:r>
+      <w:r>
+        <w:rPr>
+          <w:rFonts w:ascii="Times New Roman" w:hAnsi="Times New Roman" w:cs="Times New Roman"/>
+          <w:kern w:val="0"/>
+          <w:sz w:val="24"/>
+          <w:szCs w:val="24"/>
+        </w:rPr>
+        <w:t xml:space="preserve">differences </w:t>
+      </w:r>
+      <w:r>
+        <w:rPr>
+          <w:rFonts w:ascii="Times New Roman" w:hAnsi="Times New Roman" w:cs="Times New Roman"/>
+          <w:kern w:val="0"/>
+          <w:sz w:val="24"/>
+          <w:szCs w:val="24"/>
+        </w:rPr>
+        <w:t xml:space="preserve">of </w:t>
+      </w:r>
+      <w:r>
+        <w:rPr>
+          <w:rFonts w:ascii="Times New Roman" w:hAnsi="Times New Roman" w:cs="Times New Roman"/>
+          <w:kern w:val="0"/>
+          <w:sz w:val="24"/>
+          <w:szCs w:val="24"/>
+        </w:rPr>
+        <w:t>3 baths versus 2.5, versus 2.0, versus 1.5, and versus 1.0 are all</w:t>
+      </w:r>
+      <w:r>
+        <w:rPr>
+          <w:rFonts w:ascii="Times New Roman" w:hAnsi="Times New Roman" w:cs="Times New Roman"/>
+          <w:kern w:val="0"/>
+          <w:sz w:val="24"/>
+          <w:szCs w:val="24"/>
+        </w:rPr>
+        <w:t xml:space="preserve"> positive, indicating that 3 bath homes have statistically significant larger average building prices than all other bathroom numbers. You can draw largely the same conclusion by looking at the p-values.</w:t>
+      </w:r>
+    </w:p>
+    <w:p>
+      <w:pPr>
+        <w:autoSpaceDE w:val="0"/>
+        <w:autoSpaceDN w:val="0"/>
+        <w:adjustRightInd w:val="0"/>
+        <w:spacing w:after="0" w:line="240" w:lineRule="auto"/>
+        <w:rPr>
+          <w:rFonts w:ascii="Times New Roman" w:hAnsi="Times New Roman" w:cs="Times New Roman"/>
+          <w:kern w:val="0"/>
+          <w:sz w:val="24"/>
+          <w:szCs w:val="24"/>
+        </w:rPr>
+      </w:pPr>
+    </w:p>
+    <w:p>
+      <w:pPr>
+        <w:autoSpaceDE w:val="0"/>
+        <w:autoSpaceDN w:val="0"/>
+        <w:adjustRightInd w:val="0"/>
+        <w:spacing w:after="0" w:line="240" w:lineRule="auto"/>
+        <w:rPr>
+          <w:rFonts w:ascii="Times New Roman" w:hAnsi="Times New Roman" w:cs="Times New Roman"/>
+          <w:kern w:val="0"/>
+          <w:sz w:val="24"/>
+          <w:szCs w:val="24"/>
+        </w:rPr>
+      </w:pPr>
+      <w:r>
+        <w:rPr>
+          <w:rFonts w:ascii="Times New Roman" w:hAnsi="Times New Roman" w:cs="Times New Roman"/>
+          <w:kern w:val="0"/>
+          <w:sz w:val="24"/>
+          <w:szCs w:val="24"/>
+        </w:rPr>
+        <w:t xml:space="preserve">Homes with 2.5 baths are not more expensive on average than homes with 2.0 and 1.5 baths, but </w:t>
+      </w:r>
+      <w:r>
+        <w:rPr>
+          <w:rFonts w:ascii="Times New Roman" w:hAnsi="Times New Roman" w:cs="Times New Roman"/>
+          <w:kern w:val="0"/>
+          <w:sz w:val="24"/>
+          <w:szCs w:val="24"/>
+        </w:rPr>
+        <w:t xml:space="preserve">they </w:t>
+      </w:r>
+      <w:r>
+        <w:rPr>
+          <w:rFonts w:ascii="Times New Roman" w:hAnsi="Times New Roman" w:cs="Times New Roman"/>
+          <w:kern w:val="0"/>
+          <w:sz w:val="24"/>
+          <w:szCs w:val="24"/>
+        </w:rPr>
+        <w:t>are more expensive on average than homes with 1.0 baths.</w:t>
+      </w:r>
+    </w:p>
+    <w:p>
+      <w:pPr>
+        <w:autoSpaceDE w:val="0"/>
+        <w:autoSpaceDN w:val="0"/>
+        <w:adjustRightInd w:val="0"/>
+        <w:spacing w:after="0" w:line="240" w:lineRule="auto"/>
+        <w:rPr>
+          <w:rFonts w:ascii="Times New Roman" w:hAnsi="Times New Roman" w:cs="Times New Roman"/>
+          <w:kern w:val="0"/>
+          <w:sz w:val="24"/>
+          <w:szCs w:val="24"/>
+        </w:rPr>
+      </w:pPr>
+    </w:p>
+    <w:p>
+      <w:pPr>
+        <w:autoSpaceDE w:val="0"/>
+        <w:autoSpaceDN w:val="0"/>
+        <w:adjustRightInd w:val="0"/>
+        <w:spacing w:after="0" w:line="240" w:lineRule="auto"/>
+        <w:rPr>
+          <w:rFonts w:ascii="Times New Roman" w:hAnsi="Times New Roman" w:cs="Times New Roman"/>
+          <w:kern w:val="0"/>
+          <w:sz w:val="24"/>
+          <w:szCs w:val="24"/>
+        </w:rPr>
+      </w:pPr>
+      <w:r>
+        <w:rPr>
+          <w:rFonts w:ascii="Times New Roman" w:hAnsi="Times New Roman" w:cs="Times New Roman"/>
+          <w:kern w:val="0"/>
+          <w:sz w:val="24"/>
+          <w:szCs w:val="24"/>
+        </w:rPr>
+        <w:t>Homes with 2.0 baths are not significantly more expensive on average than homes with 1.5 and 1.0 baths.</w:t>
+      </w:r>
+    </w:p>
+    <w:p>
+      <w:pPr>
+        <w:autoSpaceDE w:val="0"/>
+        <w:autoSpaceDN w:val="0"/>
+        <w:adjustRightInd w:val="0"/>
+        <w:spacing w:after="0" w:line="240" w:lineRule="auto"/>
+        <w:rPr>
+          <w:rFonts w:ascii="Times New Roman" w:hAnsi="Times New Roman" w:cs="Times New Roman"/>
+          <w:kern w:val="0"/>
+          <w:sz w:val="24"/>
+          <w:szCs w:val="24"/>
+        </w:rPr>
+      </w:pPr>
+    </w:p>
+    <w:p>
+      <w:pPr>
+        <w:autoSpaceDE w:val="0"/>
+        <w:autoSpaceDN w:val="0"/>
+        <w:adjustRightInd w:val="0"/>
+        <w:spacing w:after="0" w:line="240" w:lineRule="auto"/>
+        <w:rPr>
+          <w:rFonts w:ascii="Times New Roman" w:hAnsi="Times New Roman" w:cs="Times New Roman"/>
+          <w:kern w:val="0"/>
+          <w:sz w:val="24"/>
+          <w:szCs w:val="24"/>
+        </w:rPr>
+      </w:pPr>
+      <w:r>
+        <w:rPr>
+          <w:rFonts w:ascii="Times New Roman" w:hAnsi="Times New Roman" w:cs="Times New Roman"/>
+          <w:kern w:val="0"/>
+          <w:sz w:val="24"/>
+          <w:szCs w:val="24"/>
+        </w:rPr>
+        <w:t>Homes with 1.5 baths are not significantly more expensive on average than homes with 1.0 baths.</w:t>
       </w:r>
     </w:p>
     <w:sectPr>

</xml_diff>